<commit_message>
Created md version of docx with https://pandoc.org/getting-started.html
</commit_message>
<xml_diff>
--- a/docs/WorkSchedule.docx
+++ b/docs/WorkSchedule.docx
@@ -458,6 +458,8 @@
                 <w:szCs w:val="14"/>
               </w:rPr>
             </w:pPr>
+            <w:bookmarkStart w:id="0" w:name="_GoBack"/>
+            <w:bookmarkEnd w:id="0"/>
           </w:p>
         </w:tc>
       </w:tr>
@@ -719,8 +721,6 @@
             </w:r>
           </w:p>
         </w:tc>
-        <w:bookmarkStart w:id="0" w:name="_GoBack"/>
-        <w:bookmarkEnd w:id="0"/>
       </w:tr>
       <w:tr>
         <w:trPr>
@@ -1158,14 +1158,7 @@
                 <w:sz w:val="14"/>
                 <w:szCs w:val="14"/>
               </w:rPr>
-              <w:t xml:space="preserve"> 5</w:t>
-            </w:r>
-            <w:r>
-              <w:rPr>
-                <w:sz w:val="14"/>
-                <w:szCs w:val="14"/>
-              </w:rPr>
-              <w:t>h</w:t>
+              <w:t xml:space="preserve"> 5h</w:t>
             </w:r>
             <w:r>
               <w:rPr>
@@ -1698,14 +1691,7 @@
                 <w:sz w:val="14"/>
                 <w:szCs w:val="14"/>
               </w:rPr>
-              <w:t>- csv file manager</w:t>
-            </w:r>
-            <w:r>
-              <w:rPr>
-                <w:sz w:val="14"/>
-                <w:szCs w:val="14"/>
-              </w:rPr>
-              <w:t xml:space="preserve"> </w:t>
+              <w:t xml:space="preserve">- csv file manager </w:t>
             </w:r>
             <w:r>
               <w:rPr>
@@ -1734,12 +1720,6 @@
                 <w:szCs w:val="14"/>
               </w:rPr>
               <w:br/>
-            </w:r>
-            <w:r>
-              <w:rPr>
-                <w:sz w:val="14"/>
-                <w:szCs w:val="14"/>
-              </w:rPr>
               <w:t>- control all label activities</w:t>
             </w:r>
             <w:r>
@@ -1782,14 +1762,7 @@
                 <w:sz w:val="14"/>
                 <w:szCs w:val="14"/>
               </w:rPr>
-              <w:t>- label app manager</w:t>
-            </w:r>
-            <w:r>
-              <w:rPr>
-                <w:sz w:val="14"/>
-                <w:szCs w:val="14"/>
-              </w:rPr>
-              <w:t xml:space="preserve"> </w:t>
+              <w:t xml:space="preserve">- label app manager </w:t>
             </w:r>
             <w:r>
               <w:rPr>
@@ -1909,14 +1882,7 @@
                 <w:sz w:val="14"/>
                 <w:szCs w:val="14"/>
               </w:rPr>
-              <w:t>- env manager</w:t>
-            </w:r>
-            <w:r>
-              <w:rPr>
-                <w:sz w:val="14"/>
-                <w:szCs w:val="14"/>
-              </w:rPr>
-              <w:t xml:space="preserve"> </w:t>
+              <w:t xml:space="preserve">- env manager </w:t>
             </w:r>
             <w:r>
               <w:rPr>
@@ -2238,14 +2204,7 @@
                 <w:sz w:val="14"/>
                 <w:szCs w:val="14"/>
               </w:rPr>
-              <w:t>ger</w:t>
-            </w:r>
-            <w:r>
-              <w:rPr>
-                <w:sz w:val="14"/>
-                <w:szCs w:val="14"/>
-              </w:rPr>
-              <w:t xml:space="preserve"> </w:t>
+              <w:t xml:space="preserve">ger </w:t>
             </w:r>
             <w:r>
               <w:rPr>
@@ -2259,21 +2218,7 @@
                 <w:sz w:val="14"/>
                 <w:szCs w:val="14"/>
               </w:rPr>
-              <w:t xml:space="preserve">- write report </w:t>
-            </w:r>
-            <w:r>
-              <w:rPr>
-                <w:sz w:val="14"/>
-                <w:szCs w:val="14"/>
-              </w:rPr>
-              <w:t>8</w:t>
-            </w:r>
-            <w:r>
-              <w:rPr>
-                <w:sz w:val="14"/>
-                <w:szCs w:val="14"/>
-              </w:rPr>
-              <w:t>h</w:t>
+              <w:t>- write report 8h</w:t>
             </w:r>
             <w:r>
               <w:rPr>
@@ -2450,60 +2395,46 @@
                 <w:sz w:val="14"/>
                 <w:szCs w:val="14"/>
               </w:rPr>
-              <w:t xml:space="preserve">- look at labels, feature distribution, compare to assigned class, decision tree? </w:t>
-            </w:r>
-            <w:r>
-              <w:rPr>
-                <w:sz w:val="14"/>
-                <w:szCs w:val="14"/>
-              </w:rPr>
-              <w:t>8h</w:t>
-            </w:r>
-          </w:p>
-        </w:tc>
-        <w:tc>
-          <w:tcPr>
-            <w:tcW w:w="1532" w:type="dxa"/>
-            <w:noWrap/>
-            <w:hideMark/>
-          </w:tcPr>
-          <w:p>
-            <w:pPr>
-              <w:spacing w:after="160" w:line="259" w:lineRule="auto"/>
-              <w:rPr>
-                <w:sz w:val="14"/>
-                <w:szCs w:val="14"/>
-              </w:rPr>
-            </w:pPr>
-          </w:p>
-        </w:tc>
-        <w:tc>
-          <w:tcPr>
-            <w:tcW w:w="1532" w:type="dxa"/>
-            <w:noWrap/>
-            <w:hideMark/>
-          </w:tcPr>
-          <w:p>
-            <w:pPr>
-              <w:spacing w:after="160" w:line="259" w:lineRule="auto"/>
-              <w:rPr>
-                <w:sz w:val="14"/>
-                <w:szCs w:val="14"/>
-              </w:rPr>
-            </w:pPr>
-            <w:r>
-              <w:rPr>
-                <w:sz w:val="14"/>
-                <w:szCs w:val="14"/>
-              </w:rPr>
-              <w:t>- env manager</w:t>
-            </w:r>
-            <w:r>
-              <w:rPr>
-                <w:sz w:val="14"/>
-                <w:szCs w:val="14"/>
-              </w:rPr>
-              <w:t xml:space="preserve"> </w:t>
+              <w:t>- look at labels, feature distribution, compare to assigned class, decision tree? 8h</w:t>
+            </w:r>
+          </w:p>
+        </w:tc>
+        <w:tc>
+          <w:tcPr>
+            <w:tcW w:w="1532" w:type="dxa"/>
+            <w:noWrap/>
+            <w:hideMark/>
+          </w:tcPr>
+          <w:p>
+            <w:pPr>
+              <w:spacing w:after="160" w:line="259" w:lineRule="auto"/>
+              <w:rPr>
+                <w:sz w:val="14"/>
+                <w:szCs w:val="14"/>
+              </w:rPr>
+            </w:pPr>
+          </w:p>
+        </w:tc>
+        <w:tc>
+          <w:tcPr>
+            <w:tcW w:w="1532" w:type="dxa"/>
+            <w:noWrap/>
+            <w:hideMark/>
+          </w:tcPr>
+          <w:p>
+            <w:pPr>
+              <w:spacing w:after="160" w:line="259" w:lineRule="auto"/>
+              <w:rPr>
+                <w:sz w:val="14"/>
+                <w:szCs w:val="14"/>
+              </w:rPr>
+            </w:pPr>
+            <w:r>
+              <w:rPr>
+                <w:sz w:val="14"/>
+                <w:szCs w:val="14"/>
+              </w:rPr>
+              <w:t xml:space="preserve">- env manager </w:t>
             </w:r>
             <w:r>
               <w:rPr>
@@ -2972,14 +2903,7 @@
                 <w:sz w:val="14"/>
                 <w:szCs w:val="14"/>
               </w:rPr>
-              <w:t>- ANN manager</w:t>
-            </w:r>
-            <w:r>
-              <w:rPr>
-                <w:sz w:val="14"/>
-                <w:szCs w:val="14"/>
-              </w:rPr>
-              <w:t xml:space="preserve"> </w:t>
+              <w:t xml:space="preserve">- ANN manager </w:t>
             </w:r>
             <w:r>
               <w:rPr>
@@ -3016,14 +2940,7 @@
                 <w:sz w:val="14"/>
                 <w:szCs w:val="14"/>
               </w:rPr>
-              <w:t>- csv file manager</w:t>
-            </w:r>
-            <w:r>
-              <w:rPr>
-                <w:sz w:val="14"/>
-                <w:szCs w:val="14"/>
-              </w:rPr>
-              <w:t xml:space="preserve"> </w:t>
+              <w:t xml:space="preserve">- csv file manager </w:t>
             </w:r>
             <w:r>
               <w:rPr>
@@ -3066,12 +2983,6 @@
                 <w:szCs w:val="14"/>
               </w:rPr>
               <w:br/>
-            </w:r>
-            <w:r>
-              <w:rPr>
-                <w:sz w:val="14"/>
-                <w:szCs w:val="14"/>
-              </w:rPr>
               <w:t>- label app manager</w:t>
             </w:r>
           </w:p>
@@ -3095,35 +3006,7 @@
                 <w:sz w:val="14"/>
                 <w:szCs w:val="14"/>
               </w:rPr>
-              <w:t xml:space="preserve">- </w:t>
-            </w:r>
-            <w:r>
-              <w:rPr>
-                <w:sz w:val="14"/>
-                <w:szCs w:val="14"/>
-              </w:rPr>
-              <w:t xml:space="preserve">final report for: </w:t>
-            </w:r>
-            <w:r>
-              <w:rPr>
-                <w:sz w:val="14"/>
-                <w:szCs w:val="14"/>
-              </w:rPr>
-              <w:t xml:space="preserve">look at labels, feature distribution, compare to assigned class, decision tree? </w:t>
-            </w:r>
-            <w:r>
-              <w:rPr>
-                <w:sz w:val="14"/>
-                <w:szCs w:val="14"/>
-              </w:rPr>
-              <w:t>4</w:t>
-            </w:r>
-            <w:r>
-              <w:rPr>
-                <w:sz w:val="14"/>
-                <w:szCs w:val="14"/>
-              </w:rPr>
-              <w:t>h</w:t>
+              <w:t>- final report for: look at labels, feature distribution, compare to assigned class, decision tree? 4h</w:t>
             </w:r>
             <w:r>
               <w:rPr>
@@ -3634,12 +3517,6 @@
                 <w:szCs w:val="14"/>
               </w:rPr>
               <w:br/>
-            </w:r>
-            <w:r>
-              <w:rPr>
-                <w:sz w:val="14"/>
-                <w:szCs w:val="14"/>
-              </w:rPr>
               <w:t>- unsupervised learning</w:t>
             </w:r>
           </w:p>
@@ -3671,12 +3548,6 @@
                 <w:szCs w:val="14"/>
               </w:rPr>
               <w:br/>
-            </w:r>
-            <w:r>
-              <w:rPr>
-                <w:sz w:val="14"/>
-                <w:szCs w:val="14"/>
-              </w:rPr>
               <w:t>- unsupervised learning</w:t>
             </w:r>
           </w:p>
@@ -3706,12 +3577,6 @@
                 <w:szCs w:val="14"/>
               </w:rPr>
               <w:br/>
-            </w:r>
-            <w:r>
-              <w:rPr>
-                <w:sz w:val="14"/>
-                <w:szCs w:val="14"/>
-              </w:rPr>
               <w:t>- label app manager</w:t>
             </w:r>
           </w:p>
@@ -4097,12 +3962,6 @@
                 <w:szCs w:val="14"/>
               </w:rPr>
               <w:br/>
-            </w:r>
-            <w:r>
-              <w:rPr>
-                <w:sz w:val="14"/>
-                <w:szCs w:val="14"/>
-              </w:rPr>
               <w:t>- get ANN task from ANN manager</w:t>
             </w:r>
           </w:p>
@@ -4150,12 +4009,6 @@
                 <w:szCs w:val="14"/>
               </w:rPr>
               <w:br/>
-            </w:r>
-            <w:r>
-              <w:rPr>
-                <w:sz w:val="14"/>
-                <w:szCs w:val="14"/>
-              </w:rPr>
               <w:t>- get ANN task from ANN manager</w:t>
             </w:r>
             <w:r>
@@ -4194,12 +4047,6 @@
                 <w:szCs w:val="14"/>
               </w:rPr>
               <w:br/>
-            </w:r>
-            <w:r>
-              <w:rPr>
-                <w:sz w:val="14"/>
-                <w:szCs w:val="14"/>
-              </w:rPr>
               <w:t>- get ANN task from ANN manager</w:t>
             </w:r>
           </w:p>
@@ -4231,12 +4078,6 @@
                 <w:szCs w:val="14"/>
               </w:rPr>
               <w:br/>
-            </w:r>
-            <w:r>
-              <w:rPr>
-                <w:sz w:val="14"/>
-                <w:szCs w:val="14"/>
-              </w:rPr>
               <w:t>- get ANN task from ANN manager</w:t>
             </w:r>
           </w:p>
@@ -4266,12 +4107,6 @@
                 <w:szCs w:val="14"/>
               </w:rPr>
               <w:br/>
-            </w:r>
-            <w:r>
-              <w:rPr>
-                <w:sz w:val="14"/>
-                <w:szCs w:val="14"/>
-              </w:rPr>
               <w:t>- label app manager</w:t>
             </w:r>
             <w:r>
@@ -4280,12 +4115,6 @@
                 <w:szCs w:val="14"/>
               </w:rPr>
               <w:br/>
-            </w:r>
-            <w:r>
-              <w:rPr>
-                <w:sz w:val="14"/>
-                <w:szCs w:val="14"/>
-              </w:rPr>
               <w:t>- get ANN task from ANN manager</w:t>
             </w:r>
           </w:p>
@@ -4664,12 +4493,6 @@
                 <w:szCs w:val="14"/>
               </w:rPr>
               <w:br/>
-            </w:r>
-            <w:r>
-              <w:rPr>
-                <w:sz w:val="14"/>
-                <w:szCs w:val="14"/>
-              </w:rPr>
               <w:t>- get ANN task from ANN manager</w:t>
             </w:r>
           </w:p>
@@ -4717,12 +4540,6 @@
                 <w:szCs w:val="14"/>
               </w:rPr>
               <w:br/>
-            </w:r>
-            <w:r>
-              <w:rPr>
-                <w:sz w:val="14"/>
-                <w:szCs w:val="14"/>
-              </w:rPr>
               <w:t>- get ANN task from ANN manager</w:t>
             </w:r>
             <w:r>
@@ -4761,12 +4578,6 @@
                 <w:szCs w:val="14"/>
               </w:rPr>
               <w:br/>
-            </w:r>
-            <w:r>
-              <w:rPr>
-                <w:sz w:val="14"/>
-                <w:szCs w:val="14"/>
-              </w:rPr>
               <w:t>- get ANN task from ANN manager</w:t>
             </w:r>
           </w:p>
@@ -4798,12 +4609,6 @@
                 <w:szCs w:val="14"/>
               </w:rPr>
               <w:br/>
-            </w:r>
-            <w:r>
-              <w:rPr>
-                <w:sz w:val="14"/>
-                <w:szCs w:val="14"/>
-              </w:rPr>
               <w:t>- get ANN task from ANN manager</w:t>
             </w:r>
           </w:p>
@@ -4833,12 +4638,6 @@
                 <w:szCs w:val="14"/>
               </w:rPr>
               <w:br/>
-            </w:r>
-            <w:r>
-              <w:rPr>
-                <w:sz w:val="14"/>
-                <w:szCs w:val="14"/>
-              </w:rPr>
               <w:t>- label app manager</w:t>
             </w:r>
             <w:r>
@@ -4847,12 +4646,6 @@
                 <w:szCs w:val="14"/>
               </w:rPr>
               <w:br/>
-            </w:r>
-            <w:r>
-              <w:rPr>
-                <w:sz w:val="14"/>
-                <w:szCs w:val="14"/>
-              </w:rPr>
               <w:t>- get ANN task from ANN manager</w:t>
             </w:r>
           </w:p>
@@ -5857,6 +5650,7 @@
   <w:style w:type="character" w:default="1" w:styleId="Absatz-Standardschriftart">
     <w:name w:val="Default Paragraph Font"/>
     <w:uiPriority w:val="1"/>
+    <w:semiHidden/>
     <w:unhideWhenUsed/>
   </w:style>
   <w:style w:type="table" w:default="1" w:styleId="NormaleTabelle">

</xml_diff>